<commit_message>
Removed comments and changed API in report
</commit_message>
<xml_diff>
--- a/Chatbot/Presentation Data/Minor Project Mid Term Report.docx
+++ b/Chatbot/Presentation Data/Minor Project Mid Term Report.docx
@@ -141,8 +141,20 @@
           <w:sz w:val="32"/>
           <w:szCs w:val="32"/>
         </w:rPr>
-        <w:t>Kumar Nilind</w:t>
-      </w:r>
+        <w:t xml:space="preserve">Kumar </w:t>
+      </w:r>
+      <w:proofErr w:type="spellStart"/>
+      <w:r>
+        <w:rPr>
+          <w:rFonts w:ascii="Calibri" w:eastAsia="Calibri" w:hAnsi="Calibri" w:cs="Calibri"/>
+          <w:b/>
+          <w:i/>
+          <w:sz w:val="32"/>
+          <w:szCs w:val="32"/>
+        </w:rPr>
+        <w:t>Nilind</w:t>
+      </w:r>
+      <w:proofErr w:type="spellEnd"/>
     </w:p>
     <w:p>
       <w:pPr>
@@ -4298,7 +4310,25 @@
           <w:sz w:val="24"/>
           <w:szCs w:val="24"/>
         </w:rPr>
-        <w:t>Admin can update the chatbot data when it has been collected. The Admin will work as a filter to remove false or Out of Scope queries to make sure the Bot responds in the correct way.</w:t>
+        <w:t xml:space="preserve">Admin can update the chatbot data when it has been collected. The </w:t>
+      </w:r>
+      <w:proofErr w:type="gramStart"/>
+      <w:r>
+        <w:rPr>
+          <w:rFonts w:ascii="Calibri" w:eastAsia="Calibri" w:hAnsi="Calibri" w:cs="Calibri"/>
+          <w:sz w:val="24"/>
+          <w:szCs w:val="24"/>
+        </w:rPr>
+        <w:t>Admin</w:t>
+      </w:r>
+      <w:proofErr w:type="gramEnd"/>
+      <w:r>
+        <w:rPr>
+          <w:rFonts w:ascii="Calibri" w:eastAsia="Calibri" w:hAnsi="Calibri" w:cs="Calibri"/>
+          <w:sz w:val="24"/>
+          <w:szCs w:val="24"/>
+        </w:rPr>
+        <w:t xml:space="preserve"> will work as a filter to remove false or Out of Scope queries to make sure the Bot responds in the correct way.</w:t>
       </w:r>
     </w:p>
     <w:p>
@@ -4549,7 +4579,25 @@
           <w:sz w:val="24"/>
           <w:szCs w:val="24"/>
         </w:rPr>
-        <w:t>System will be designed for a website in a client-server manner, like a messaging app. Client and server will be connected using WebSockets to speed the process of communication using asynchronous requests and remove the slow and synchronous process of http requests. Asynchronous means anyone can communicate with the other directly, without any delay or requests. Major Processing tasks will be done at backend, only the response will be sent to the Users in an asynchronous manner to the interface.</w:t>
+        <w:t xml:space="preserve">System will be designed for a website in a client-server manner, like a messaging app. Client and server will be connected using </w:t>
+      </w:r>
+      <w:proofErr w:type="spellStart"/>
+      <w:r>
+        <w:rPr>
+          <w:rFonts w:ascii="Calibri" w:eastAsia="Calibri" w:hAnsi="Calibri" w:cs="Calibri"/>
+          <w:sz w:val="24"/>
+          <w:szCs w:val="24"/>
+        </w:rPr>
+        <w:t>WebSockets</w:t>
+      </w:r>
+      <w:proofErr w:type="spellEnd"/>
+      <w:r>
+        <w:rPr>
+          <w:rFonts w:ascii="Calibri" w:eastAsia="Calibri" w:hAnsi="Calibri" w:cs="Calibri"/>
+          <w:sz w:val="24"/>
+          <w:szCs w:val="24"/>
+        </w:rPr>
+        <w:t xml:space="preserve"> to speed the process of communication using asynchronous requests and remove the slow and synchronous process of http requests. Asynchronous means anyone can communicate with the other directly, without any delay or requests. Major Processing tasks will be done at backend, only the response will be sent to the Users in an asynchronous manner to the interface.</w:t>
       </w:r>
     </w:p>
     <w:p>
@@ -4575,7 +4623,25 @@
           <w:sz w:val="24"/>
           <w:szCs w:val="24"/>
         </w:rPr>
-        <w:t>The backend can perform basic pre-processing of the data using Python Natural Language Processing libraries, and the result is pattern matched using regular expressions. The patterns can be loaded from a json file which is already implemented to work for basic queries for the user. The patterns found in the database are also checked for synonyms using the Wordnet module from Python’s Natural Language Toolkit Library (nltk). Wordnet is used to provide more flexibility in detecting the user query. Since the backend also supports Self-Learning data collection, the Chatbot will be able to save certain interactions from the user in a SQLlite3 Database table.</w:t>
+        <w:t>The backend can perform basic pre-processing of the data using Python Natural Language Processing libraries, and the result is pattern matched using regular expressions. The patterns can be loaded from a json file which is already implemented to work for basic queries for the user. The patterns found in the database are also checked for synonyms using the Wordnet module from Python’s Natural Language Toolkit Library (</w:t>
+      </w:r>
+      <w:proofErr w:type="spellStart"/>
+      <w:r>
+        <w:rPr>
+          <w:rFonts w:ascii="Calibri" w:eastAsia="Calibri" w:hAnsi="Calibri" w:cs="Calibri"/>
+          <w:sz w:val="24"/>
+          <w:szCs w:val="24"/>
+        </w:rPr>
+        <w:t>nltk</w:t>
+      </w:r>
+      <w:proofErr w:type="spellEnd"/>
+      <w:r>
+        <w:rPr>
+          <w:rFonts w:ascii="Calibri" w:eastAsia="Calibri" w:hAnsi="Calibri" w:cs="Calibri"/>
+          <w:sz w:val="24"/>
+          <w:szCs w:val="24"/>
+        </w:rPr>
+        <w:t>). Wordnet is used to provide more flexibility in detecting the user query. Since the backend also supports Self-Learning data collection, the Chatbot will be able to save certain interactions from the user in a SQLlite3 Database table.</w:t>
       </w:r>
     </w:p>
     <w:p>
@@ -5149,7 +5215,27 @@
           <w:sz w:val="28"/>
           <w:szCs w:val="28"/>
         </w:rPr>
-        <w:t>3.3.4 WebSockets:</w:t>
+        <w:t xml:space="preserve">3.3.4 </w:t>
+      </w:r>
+      <w:proofErr w:type="spellStart"/>
+      <w:r>
+        <w:rPr>
+          <w:rFonts w:ascii="Calibri" w:eastAsia="Calibri" w:hAnsi="Calibri" w:cs="Calibri"/>
+          <w:b/>
+          <w:sz w:val="28"/>
+          <w:szCs w:val="28"/>
+        </w:rPr>
+        <w:t>WebSockets</w:t>
+      </w:r>
+      <w:proofErr w:type="spellEnd"/>
+      <w:r>
+        <w:rPr>
+          <w:rFonts w:ascii="Calibri" w:eastAsia="Calibri" w:hAnsi="Calibri" w:cs="Calibri"/>
+          <w:b/>
+          <w:sz w:val="28"/>
+          <w:szCs w:val="28"/>
+        </w:rPr>
+        <w:t>:</w:t>
       </w:r>
     </w:p>
     <w:p>
@@ -5169,13 +5255,23 @@
           <w:szCs w:val="24"/>
         </w:rPr>
       </w:pPr>
-      <w:r>
-        <w:rPr>
-          <w:rFonts w:ascii="Calibri" w:eastAsia="Calibri" w:hAnsi="Calibri" w:cs="Calibri"/>
-          <w:sz w:val="24"/>
-          <w:szCs w:val="24"/>
-        </w:rPr>
-        <w:t>WebSockets are full-duplex persistent connections from Client to Server, which used to Asynchronously communicate from server to clients, that is send messages to each other at any time without any requests. These are used in our interface to provide a working system on which our chatbot could work in.</w:t>
+      <w:proofErr w:type="spellStart"/>
+      <w:r>
+        <w:rPr>
+          <w:rFonts w:ascii="Calibri" w:eastAsia="Calibri" w:hAnsi="Calibri" w:cs="Calibri"/>
+          <w:sz w:val="24"/>
+          <w:szCs w:val="24"/>
+        </w:rPr>
+        <w:t>WebSockets</w:t>
+      </w:r>
+      <w:proofErr w:type="spellEnd"/>
+      <w:r>
+        <w:rPr>
+          <w:rFonts w:ascii="Calibri" w:eastAsia="Calibri" w:hAnsi="Calibri" w:cs="Calibri"/>
+          <w:sz w:val="24"/>
+          <w:szCs w:val="24"/>
+        </w:rPr>
+        <w:t xml:space="preserve"> are full-duplex persistent connections from Client to Server, which used to Asynchronously communicate from server to clients, that is send messages to each other at any time without any requests. These are used in our interface to provide a working system on which our chatbot could work in.</w:t>
       </w:r>
     </w:p>
     <w:p>
@@ -5247,7 +5343,107 @@
           <w:sz w:val="24"/>
           <w:szCs w:val="24"/>
         </w:rPr>
-        <w:t>The Chatbot can recognize voice and convert it to text using Google Speech Recognition API. This API is integrated with the interface to provide voice-based input to the user.</w:t>
+        <w:t xml:space="preserve">The Chatbot can recognize voice and convert it to text using </w:t>
+      </w:r>
+      <w:r>
+        <w:rPr>
+          <w:rFonts w:ascii="Calibri" w:eastAsia="Calibri" w:hAnsi="Calibri" w:cs="Calibri"/>
+          <w:sz w:val="24"/>
+          <w:szCs w:val="24"/>
+        </w:rPr>
+        <w:t>Web Speech</w:t>
+      </w:r>
+      <w:r>
+        <w:rPr>
+          <w:rFonts w:ascii="Calibri" w:eastAsia="Calibri" w:hAnsi="Calibri" w:cs="Calibri"/>
+          <w:sz w:val="24"/>
+          <w:szCs w:val="24"/>
+        </w:rPr>
+        <w:t xml:space="preserve"> API. This API is integrated with the interface to provide voice-based input</w:t>
+      </w:r>
+      <w:r>
+        <w:rPr>
+          <w:rFonts w:ascii="Calibri" w:eastAsia="Calibri" w:hAnsi="Calibri" w:cs="Calibri"/>
+          <w:sz w:val="24"/>
+          <w:szCs w:val="24"/>
+        </w:rPr>
+        <w:t xml:space="preserve"> and output</w:t>
+      </w:r>
+      <w:r>
+        <w:rPr>
+          <w:rFonts w:ascii="Calibri" w:eastAsia="Calibri" w:hAnsi="Calibri" w:cs="Calibri"/>
+          <w:sz w:val="24"/>
+          <w:szCs w:val="24"/>
+        </w:rPr>
+        <w:t xml:space="preserve"> to the user</w:t>
+      </w:r>
+      <w:r>
+        <w:rPr>
+          <w:rFonts w:ascii="Calibri" w:eastAsia="Calibri" w:hAnsi="Calibri" w:cs="Calibri"/>
+          <w:sz w:val="24"/>
+          <w:szCs w:val="24"/>
+        </w:rPr>
+        <w:t xml:space="preserve"> using two components </w:t>
+      </w:r>
+      <w:proofErr w:type="spellStart"/>
+      <w:r>
+        <w:rPr>
+          <w:rFonts w:ascii="Calibri" w:eastAsia="Calibri" w:hAnsi="Calibri" w:cs="Calibri"/>
+          <w:sz w:val="24"/>
+          <w:szCs w:val="24"/>
+        </w:rPr>
+        <w:t>SpeechRecognition</w:t>
+      </w:r>
+      <w:proofErr w:type="spellEnd"/>
+      <w:r>
+        <w:rPr>
+          <w:rFonts w:ascii="Calibri" w:eastAsia="Calibri" w:hAnsi="Calibri" w:cs="Calibri"/>
+          <w:sz w:val="24"/>
+          <w:szCs w:val="24"/>
+        </w:rPr>
+        <w:t xml:space="preserve"> for voice input</w:t>
+      </w:r>
+      <w:r>
+        <w:rPr>
+          <w:rFonts w:ascii="Calibri" w:eastAsia="Calibri" w:hAnsi="Calibri" w:cs="Calibri"/>
+          <w:sz w:val="24"/>
+          <w:szCs w:val="24"/>
+        </w:rPr>
+        <w:t xml:space="preserve"> and </w:t>
+      </w:r>
+      <w:proofErr w:type="spellStart"/>
+      <w:r>
+        <w:rPr>
+          <w:rFonts w:ascii="Calibri" w:eastAsia="Calibri" w:hAnsi="Calibri" w:cs="Calibri"/>
+          <w:sz w:val="24"/>
+          <w:szCs w:val="24"/>
+        </w:rPr>
+        <w:t>SpeechSynthesis</w:t>
+      </w:r>
+      <w:proofErr w:type="spellEnd"/>
+      <w:r>
+        <w:rPr>
+          <w:rFonts w:ascii="Calibri" w:eastAsia="Calibri" w:hAnsi="Calibri" w:cs="Calibri"/>
+          <w:sz w:val="24"/>
+          <w:szCs w:val="24"/>
+        </w:rPr>
+        <w:t xml:space="preserve"> for voice output</w:t>
+      </w:r>
+      <w:r>
+        <w:rPr>
+          <w:rFonts w:ascii="Calibri" w:eastAsia="Calibri" w:hAnsi="Calibri" w:cs="Calibri"/>
+          <w:sz w:val="24"/>
+          <w:szCs w:val="24"/>
+        </w:rPr>
+        <w:t>.</w:t>
+      </w:r>
+      <w:r>
+        <w:rPr>
+          <w:rFonts w:ascii="Calibri" w:eastAsia="Calibri" w:hAnsi="Calibri" w:cs="Calibri"/>
+          <w:sz w:val="24"/>
+          <w:szCs w:val="24"/>
+        </w:rPr>
+        <w:t xml:space="preserve"> </w:t>
       </w:r>
     </w:p>
     <w:p>
@@ -5294,7 +5490,6 @@
           <w:sz w:val="28"/>
           <w:szCs w:val="28"/>
         </w:rPr>
-        <w:lastRenderedPageBreak/>
         <w:t>3.3.6 Lemmatization:</w:t>
       </w:r>
     </w:p>
@@ -5321,7 +5516,25 @@
           <w:sz w:val="24"/>
           <w:szCs w:val="24"/>
         </w:rPr>
-        <w:t>The Queries in the chatbot are preprocessed before it is entered to the database or when a user query is classified. This helps in reducing the load on the system by having less words to check and lesser features to deal with overall. As Lemmatizer converts similar words to a single word.</w:t>
+        <w:t xml:space="preserve">The Queries in the chatbot are preprocessed before it is entered to the database or when a user query is classified. This helps in reducing the load on the system by having less words to check and lesser features to deal with overall. As </w:t>
+      </w:r>
+      <w:proofErr w:type="spellStart"/>
+      <w:r>
+        <w:rPr>
+          <w:rFonts w:ascii="Calibri" w:eastAsia="Calibri" w:hAnsi="Calibri" w:cs="Calibri"/>
+          <w:sz w:val="24"/>
+          <w:szCs w:val="24"/>
+        </w:rPr>
+        <w:t>Lemmatizer</w:t>
+      </w:r>
+      <w:proofErr w:type="spellEnd"/>
+      <w:r>
+        <w:rPr>
+          <w:rFonts w:ascii="Calibri" w:eastAsia="Calibri" w:hAnsi="Calibri" w:cs="Calibri"/>
+          <w:sz w:val="24"/>
+          <w:szCs w:val="24"/>
+        </w:rPr>
+        <w:t xml:space="preserve"> converts similar words to a single word.</w:t>
       </w:r>
     </w:p>
     <w:p>
@@ -5609,7 +5822,25 @@
           <w:sz w:val="24"/>
           <w:szCs w:val="24"/>
         </w:rPr>
-        <w:t>Flask will be used with the Chatbot using WebSockets to create a user-friendly interface for chatbot responses and user queries.</w:t>
+        <w:t xml:space="preserve">Flask will be used with the Chatbot using </w:t>
+      </w:r>
+      <w:proofErr w:type="spellStart"/>
+      <w:r>
+        <w:rPr>
+          <w:rFonts w:ascii="Calibri" w:eastAsia="Calibri" w:hAnsi="Calibri" w:cs="Calibri"/>
+          <w:sz w:val="24"/>
+          <w:szCs w:val="24"/>
+        </w:rPr>
+        <w:t>WebSockets</w:t>
+      </w:r>
+      <w:proofErr w:type="spellEnd"/>
+      <w:r>
+        <w:rPr>
+          <w:rFonts w:ascii="Calibri" w:eastAsia="Calibri" w:hAnsi="Calibri" w:cs="Calibri"/>
+          <w:sz w:val="24"/>
+          <w:szCs w:val="24"/>
+        </w:rPr>
+        <w:t xml:space="preserve"> to create a user-friendly interface for chatbot responses and user queries.</w:t>
       </w:r>
     </w:p>
     <w:p>
@@ -5633,13 +5864,23 @@
           <w:szCs w:val="24"/>
         </w:rPr>
       </w:pPr>
-      <w:r>
-        <w:rPr>
-          <w:rFonts w:ascii="Calibri" w:eastAsia="Calibri" w:hAnsi="Calibri" w:cs="Calibri"/>
-          <w:sz w:val="24"/>
-          <w:szCs w:val="24"/>
-        </w:rPr>
-        <w:t>Tensorflow is used for creating the neural network and the Chatbot model.</w:t>
+      <w:proofErr w:type="spellStart"/>
+      <w:r>
+        <w:rPr>
+          <w:rFonts w:ascii="Calibri" w:eastAsia="Calibri" w:hAnsi="Calibri" w:cs="Calibri"/>
+          <w:sz w:val="24"/>
+          <w:szCs w:val="24"/>
+        </w:rPr>
+        <w:t>Tensorflow</w:t>
+      </w:r>
+      <w:proofErr w:type="spellEnd"/>
+      <w:r>
+        <w:rPr>
+          <w:rFonts w:ascii="Calibri" w:eastAsia="Calibri" w:hAnsi="Calibri" w:cs="Calibri"/>
+          <w:sz w:val="24"/>
+          <w:szCs w:val="24"/>
+        </w:rPr>
+        <w:t xml:space="preserve"> is used for creating the neural network and the Chatbot model.</w:t>
       </w:r>
     </w:p>
     <w:p>
@@ -5669,7 +5910,25 @@
           <w:sz w:val="24"/>
           <w:szCs w:val="24"/>
         </w:rPr>
-        <w:t>Natural Language Toolkit (nltk) is used for Natural Language Processing of the data for stuff like Tokenization and Lemmatization.</w:t>
+        <w:t>Natural Language Toolkit (</w:t>
+      </w:r>
+      <w:proofErr w:type="spellStart"/>
+      <w:r>
+        <w:rPr>
+          <w:rFonts w:ascii="Calibri" w:eastAsia="Calibri" w:hAnsi="Calibri" w:cs="Calibri"/>
+          <w:sz w:val="24"/>
+          <w:szCs w:val="24"/>
+        </w:rPr>
+        <w:t>nltk</w:t>
+      </w:r>
+      <w:proofErr w:type="spellEnd"/>
+      <w:r>
+        <w:rPr>
+          <w:rFonts w:ascii="Calibri" w:eastAsia="Calibri" w:hAnsi="Calibri" w:cs="Calibri"/>
+          <w:sz w:val="24"/>
+          <w:szCs w:val="24"/>
+        </w:rPr>
+        <w:t>) is used for Natural Language Processing of the data for stuff like Tokenization and Lemmatization.</w:t>
       </w:r>
     </w:p>
     <w:p>
@@ -5699,7 +5958,15 @@
           <w:sz w:val="24"/>
           <w:szCs w:val="24"/>
         </w:rPr>
-        <w:t>Google Speech Recognition and Text to Speech API has been used for Voice based System.</w:t>
+        <w:t>Web Speech API</w:t>
+      </w:r>
+      <w:r>
+        <w:rPr>
+          <w:rFonts w:ascii="Calibri" w:eastAsia="Calibri" w:hAnsi="Calibri" w:cs="Calibri"/>
+          <w:sz w:val="24"/>
+          <w:szCs w:val="24"/>
+        </w:rPr>
+        <w:t xml:space="preserve"> has been used for Voice based System.</w:t>
       </w:r>
     </w:p>
     <w:p>
@@ -5845,8 +6112,18 @@
           <w:sz w:val="24"/>
           <w:szCs w:val="24"/>
         </w:rPr>
-        <w:t>Kumar Nilind</w:t>
-      </w:r>
+        <w:t xml:space="preserve">Kumar </w:t>
+      </w:r>
+      <w:proofErr w:type="spellStart"/>
+      <w:r>
+        <w:rPr>
+          <w:rFonts w:ascii="Calibri" w:eastAsia="Calibri" w:hAnsi="Calibri" w:cs="Calibri"/>
+          <w:sz w:val="24"/>
+          <w:szCs w:val="24"/>
+        </w:rPr>
+        <w:t>Nilind</w:t>
+      </w:r>
+      <w:proofErr w:type="spellEnd"/>
     </w:p>
     <w:p>
       <w:pPr>
@@ -5889,6 +6166,7 @@
           <w:sz w:val="24"/>
           <w:szCs w:val="24"/>
         </w:rPr>
+        <w:lastRenderedPageBreak/>
         <w:t>Designing the Conversation flow</w:t>
       </w:r>
     </w:p>
@@ -5911,7 +6189,6 @@
           <w:sz w:val="24"/>
           <w:szCs w:val="24"/>
         </w:rPr>
-        <w:lastRenderedPageBreak/>
         <w:t>Developing the frontend of the Interface</w:t>
       </w:r>
     </w:p>
@@ -7334,6 +7611,50 @@
       </w:tblCellMar>
     </w:tblPr>
   </w:style>
+  <w:style w:type="paragraph" w:styleId="Header">
+    <w:name w:val="header"/>
+    <w:basedOn w:val="Normal"/>
+    <w:link w:val="HeaderChar"/>
+    <w:uiPriority w:val="99"/>
+    <w:unhideWhenUsed/>
+    <w:rsid w:val="00181D7E"/>
+    <w:pPr>
+      <w:tabs>
+        <w:tab w:val="center" w:pos="4513"/>
+        <w:tab w:val="right" w:pos="9026"/>
+      </w:tabs>
+      <w:spacing w:line="240" w:lineRule="auto"/>
+    </w:pPr>
+  </w:style>
+  <w:style w:type="character" w:customStyle="1" w:styleId="HeaderChar">
+    <w:name w:val="Header Char"/>
+    <w:basedOn w:val="DefaultParagraphFont"/>
+    <w:link w:val="Header"/>
+    <w:uiPriority w:val="99"/>
+    <w:rsid w:val="00181D7E"/>
+  </w:style>
+  <w:style w:type="paragraph" w:styleId="Footer">
+    <w:name w:val="footer"/>
+    <w:basedOn w:val="Normal"/>
+    <w:link w:val="FooterChar"/>
+    <w:uiPriority w:val="99"/>
+    <w:unhideWhenUsed/>
+    <w:rsid w:val="00181D7E"/>
+    <w:pPr>
+      <w:tabs>
+        <w:tab w:val="center" w:pos="4513"/>
+        <w:tab w:val="right" w:pos="9026"/>
+      </w:tabs>
+      <w:spacing w:line="240" w:lineRule="auto"/>
+    </w:pPr>
+  </w:style>
+  <w:style w:type="character" w:customStyle="1" w:styleId="FooterChar">
+    <w:name w:val="Footer Char"/>
+    <w:basedOn w:val="DefaultParagraphFont"/>
+    <w:link w:val="Footer"/>
+    <w:uiPriority w:val="99"/>
+    <w:rsid w:val="00181D7E"/>
+  </w:style>
 </w:styles>
 </file>
 

</xml_diff>